<commit_message>
sync spring cloud di rumah
</commit_message>
<xml_diff>
--- a/react/material-ui/dashboard-gaw.docx
+++ b/react/material-ui/dashboard-gaw.docx
@@ -1,6 +1,6 @@
 
 <file path=word/document.xml><?xml version="1.0" encoding="utf-8"?>
-<w:document xmlns:wpc="http://schemas.microsoft.com/office/word/2010/wordprocessingCanvas" xmlns:cx="http://schemas.microsoft.com/office/drawing/2014/chartex" xmlns:cx1="http://schemas.microsoft.com/office/drawing/2015/9/8/chartex" xmlns:mc="http://schemas.openxmlformats.org/markup-compatibility/2006" xmlns:o="urn:schemas-microsoft-com:office:office" xmlns:r="http://schemas.openxmlformats.org/officeDocument/2006/relationships" xmlns:m="http://schemas.openxmlformats.org/officeDocument/2006/math" xmlns:v="urn:schemas-microsoft-com:vml" xmlns:wp14="http://schemas.microsoft.com/office/word/2010/wordprocessingDrawing" xmlns:wp="http://schemas.openxmlformats.org/drawingml/2006/wordprocessingDrawing" xmlns:w10="urn:schemas-microsoft-com:office:word" xmlns:w="http://schemas.openxmlformats.org/wordprocessingml/2006/main" xmlns:w14="http://schemas.microsoft.com/office/word/2010/wordml" xmlns:w15="http://schemas.microsoft.com/office/word/2012/wordml" xmlns:w16se="http://schemas.microsoft.com/office/word/2015/wordml/symex" xmlns:wpg="http://schemas.microsoft.com/office/word/2010/wordprocessingGroup" xmlns:wpi="http://schemas.microsoft.com/office/word/2010/wordprocessingInk" xmlns:wne="http://schemas.microsoft.com/office/word/2006/wordml" xmlns:wps="http://schemas.microsoft.com/office/word/2010/wordprocessingShape" mc:Ignorable="w14 w15 w16se wp14">
+<w:document xmlns:wpc="http://schemas.microsoft.com/office/word/2010/wordprocessingCanvas" xmlns:mc="http://schemas.openxmlformats.org/markup-compatibility/2006" xmlns:o="urn:schemas-microsoft-com:office:office" xmlns:r="http://schemas.openxmlformats.org/officeDocument/2006/relationships" xmlns:m="http://schemas.openxmlformats.org/officeDocument/2006/math" xmlns:v="urn:schemas-microsoft-com:vml" xmlns:wp14="http://schemas.microsoft.com/office/word/2010/wordprocessingDrawing" xmlns:wp="http://schemas.openxmlformats.org/drawingml/2006/wordprocessingDrawing" xmlns:w10="urn:schemas-microsoft-com:office:word" xmlns:w="http://schemas.openxmlformats.org/wordprocessingml/2006/main" xmlns:w14="http://schemas.microsoft.com/office/word/2010/wordml" xmlns:w15="http://schemas.microsoft.com/office/word/2012/wordml" xmlns:wpg="http://schemas.microsoft.com/office/word/2010/wordprocessingGroup" xmlns:wpi="http://schemas.microsoft.com/office/word/2010/wordprocessingInk" xmlns:wne="http://schemas.microsoft.com/office/word/2006/wordml" xmlns:wps="http://schemas.microsoft.com/office/word/2010/wordprocessingShape" mc:Ignorable="w14 w15 wp14">
   <w:body>
     <w:p>
       <w:r>
@@ -23,7 +23,7 @@
                     <pic:cNvPicPr/>
                   </pic:nvPicPr>
                   <pic:blipFill>
-                    <a:blip r:embed="rId4"/>
+                    <a:blip r:embed="rId5"/>
                     <a:stretch>
                       <a:fillRect/>
                     </a:stretch>
@@ -149,7 +149,7 @@
                     <pic:cNvPicPr/>
                   </pic:nvPicPr>
                   <pic:blipFill>
-                    <a:blip r:embed="rId5"/>
+                    <a:blip r:embed="rId6"/>
                     <a:stretch>
                       <a:fillRect/>
                     </a:stretch>
@@ -207,35 +207,47 @@
       <w:proofErr w:type="spellEnd"/>
       <w:proofErr w:type="gramEnd"/>
       <w:r>
+        <w:t xml:space="preserve"> install –save react-</w:t>
+      </w:r>
+      <w:proofErr w:type="spellStart"/>
+      <w:r>
+        <w:t>redux</w:t>
+      </w:r>
+      <w:proofErr w:type="spellEnd"/>
+    </w:p>
+    <w:p>
+      <w:pPr>
+        <w:spacing w:after="0"/>
+      </w:pPr>
+      <w:proofErr w:type="spellStart"/>
+      <w:proofErr w:type="gramStart"/>
+      <w:r>
+        <w:t>npm</w:t>
+      </w:r>
+      <w:proofErr w:type="spellEnd"/>
+      <w:proofErr w:type="gramEnd"/>
+      <w:r>
+        <w:t xml:space="preserve"> install –save react-</w:t>
+      </w:r>
+      <w:proofErr w:type="spellStart"/>
+      <w:r>
+        <w:t>thunk</w:t>
+      </w:r>
+      <w:proofErr w:type="spellEnd"/>
+    </w:p>
+    <w:p>
+      <w:pPr>
+        <w:spacing w:after="0"/>
+      </w:pPr>
+      <w:proofErr w:type="spellStart"/>
+      <w:proofErr w:type="gramStart"/>
+      <w:r>
+        <w:t>npm</w:t>
+      </w:r>
+      <w:proofErr w:type="spellEnd"/>
+      <w:proofErr w:type="gramEnd"/>
+      <w:r>
         <w:t xml:space="preserve"> install –save </w:t>
-      </w:r>
-      <w:r>
-        <w:t>react-</w:t>
-      </w:r>
-      <w:proofErr w:type="spellStart"/>
-      <w:r>
-        <w:t>redux</w:t>
-      </w:r>
-      <w:bookmarkStart w:id="0" w:name="_GoBack"/>
-      <w:bookmarkEnd w:id="0"/>
-      <w:proofErr w:type="spellEnd"/>
-    </w:p>
-    <w:p>
-      <w:pPr>
-        <w:spacing w:after="0"/>
-      </w:pPr>
-      <w:proofErr w:type="spellStart"/>
-      <w:proofErr w:type="gramStart"/>
-      <w:r>
-        <w:t>npm</w:t>
-      </w:r>
-      <w:proofErr w:type="spellEnd"/>
-      <w:proofErr w:type="gramEnd"/>
-      <w:r>
-        <w:t xml:space="preserve"> install –</w:t>
-      </w:r>
-      <w:r>
-        <w:t xml:space="preserve">save </w:t>
       </w:r>
       <w:proofErr w:type="spellStart"/>
       <w:r>
@@ -264,7 +276,7 @@
                     <pic:cNvPicPr/>
                   </pic:nvPicPr>
                   <pic:blipFill>
-                    <a:blip r:embed="rId6"/>
+                    <a:blip r:embed="rId7"/>
                     <a:stretch>
                       <a:fillRect/>
                     </a:stretch>
@@ -286,6 +298,1467 @@
       </w:r>
     </w:p>
     <w:p/>
+    <w:p>
+      <w:proofErr w:type="spellStart"/>
+      <w:r>
+        <w:t>Migrasi</w:t>
+      </w:r>
+      <w:proofErr w:type="spellEnd"/>
+      <w:r>
+        <w:t xml:space="preserve"> menu dynamic </w:t>
+      </w:r>
+      <w:proofErr w:type="spellStart"/>
+      <w:r>
+        <w:t>dari</w:t>
+      </w:r>
+      <w:proofErr w:type="spellEnd"/>
+      <w:r>
+        <w:t xml:space="preserve"> database:</w:t>
+      </w:r>
+    </w:p>
+    <w:p>
+      <w:proofErr w:type="gramStart"/>
+      <w:r>
+        <w:t>file</w:t>
+      </w:r>
+      <w:proofErr w:type="gramEnd"/>
+      <w:r>
+        <w:t xml:space="preserve"> </w:t>
+      </w:r>
+      <w:proofErr w:type="spellStart"/>
+      <w:r>
+        <w:t>konfigurasi</w:t>
+      </w:r>
+      <w:proofErr w:type="spellEnd"/>
+      <w:r>
+        <w:t xml:space="preserve"> menu </w:t>
+      </w:r>
+      <w:proofErr w:type="spellStart"/>
+      <w:r>
+        <w:t>ada</w:t>
+      </w:r>
+      <w:proofErr w:type="spellEnd"/>
+      <w:r>
+        <w:t xml:space="preserve"> di routes.js </w:t>
+      </w:r>
+      <w:r>
+        <w:sym w:font="Wingdings" w:char="F0E0"/>
+      </w:r>
+      <w:r>
+        <w:t xml:space="preserve"> </w:t>
+      </w:r>
+      <w:proofErr w:type="spellStart"/>
+      <w:r>
+        <w:t>hapus</w:t>
+      </w:r>
+      <w:proofErr w:type="spellEnd"/>
+      <w:r>
+        <w:t xml:space="preserve">, </w:t>
+      </w:r>
+      <w:proofErr w:type="spellStart"/>
+      <w:r>
+        <w:t>pindah</w:t>
+      </w:r>
+      <w:proofErr w:type="spellEnd"/>
+      <w:r>
+        <w:t xml:space="preserve"> routes </w:t>
+      </w:r>
+      <w:proofErr w:type="spellStart"/>
+      <w:r>
+        <w:t>ke</w:t>
+      </w:r>
+      <w:proofErr w:type="spellEnd"/>
+      <w:r>
+        <w:t xml:space="preserve"> layouts (Admin.js </w:t>
+      </w:r>
+      <w:proofErr w:type="spellStart"/>
+      <w:r>
+        <w:t>dan</w:t>
+      </w:r>
+      <w:proofErr w:type="spellEnd"/>
+      <w:r>
+        <w:t xml:space="preserve"> Auth.js)</w:t>
+      </w:r>
+    </w:p>
+    <w:p>
+      <w:pPr>
+        <w:ind w:left="360"/>
+      </w:pPr>
+      <w:r>
+        <w:t xml:space="preserve">Note: Admin.js </w:t>
+      </w:r>
+      <w:r>
+        <w:sym w:font="Wingdings" w:char="F0E0"/>
+      </w:r>
+      <w:r>
+        <w:t xml:space="preserve"> export file-</w:t>
+      </w:r>
+      <w:proofErr w:type="spellStart"/>
+      <w:r>
+        <w:t>nya</w:t>
+      </w:r>
+      <w:proofErr w:type="spellEnd"/>
+      <w:r>
+        <w:t xml:space="preserve"> </w:t>
+      </w:r>
+      <w:proofErr w:type="spellStart"/>
+      <w:r>
+        <w:t>ganti</w:t>
+      </w:r>
+      <w:proofErr w:type="spellEnd"/>
+      <w:r>
+        <w:t xml:space="preserve"> Dashboard </w:t>
+      </w:r>
+      <w:proofErr w:type="spellStart"/>
+      <w:r>
+        <w:t>jadi</w:t>
+      </w:r>
+      <w:proofErr w:type="spellEnd"/>
+      <w:r>
+        <w:t xml:space="preserve"> </w:t>
+      </w:r>
+      <w:proofErr w:type="spellStart"/>
+      <w:r>
+        <w:t>DashboardLayout</w:t>
+      </w:r>
+      <w:proofErr w:type="spellEnd"/>
+      <w:r>
+        <w:t xml:space="preserve"> </w:t>
+      </w:r>
+      <w:proofErr w:type="spellStart"/>
+      <w:r>
+        <w:t>karena</w:t>
+      </w:r>
+      <w:proofErr w:type="spellEnd"/>
+      <w:r>
+        <w:t xml:space="preserve"> component Dashboard </w:t>
+      </w:r>
+      <w:proofErr w:type="spellStart"/>
+      <w:r>
+        <w:t>sudah</w:t>
+      </w:r>
+      <w:proofErr w:type="spellEnd"/>
+      <w:r>
+        <w:t xml:space="preserve"> </w:t>
+      </w:r>
+      <w:proofErr w:type="spellStart"/>
+      <w:r>
+        <w:t>dipake</w:t>
+      </w:r>
+      <w:proofErr w:type="spellEnd"/>
+      <w:r>
+        <w:t xml:space="preserve"> &amp; di-import</w:t>
+      </w:r>
+    </w:p>
+    <w:p>
+      <w:r>
+        <w:rPr>
+          <w:noProof/>
+        </w:rPr>
+        <w:lastRenderedPageBreak/>
+        <w:drawing>
+          <wp:inline distT="0" distB="0" distL="0" distR="0" wp14:anchorId="6F5CEB1C" wp14:editId="6F7400E4">
+            <wp:extent cx="6645910" cy="6036310"/>
+            <wp:effectExtent l="0" t="0" r="2540" b="2540"/>
+            <wp:docPr id="3" name="Picture 3"/>
+            <wp:cNvGraphicFramePr>
+              <a:graphicFrameLocks xmlns:a="http://schemas.openxmlformats.org/drawingml/2006/main" noChangeAspect="1"/>
+            </wp:cNvGraphicFramePr>
+            <a:graphic xmlns:a="http://schemas.openxmlformats.org/drawingml/2006/main">
+              <a:graphicData uri="http://schemas.openxmlformats.org/drawingml/2006/picture">
+                <pic:pic xmlns:pic="http://schemas.openxmlformats.org/drawingml/2006/picture">
+                  <pic:nvPicPr>
+                    <pic:cNvPr id="1" name=""/>
+                    <pic:cNvPicPr/>
+                  </pic:nvPicPr>
+                  <pic:blipFill>
+                    <a:blip r:embed="rId8"/>
+                    <a:stretch>
+                      <a:fillRect/>
+                    </a:stretch>
+                  </pic:blipFill>
+                  <pic:spPr>
+                    <a:xfrm>
+                      <a:off x="0" y="0"/>
+                      <a:ext cx="6645910" cy="6036310"/>
+                    </a:xfrm>
+                    <a:prstGeom prst="rect">
+                      <a:avLst/>
+                    </a:prstGeom>
+                  </pic:spPr>
+                </pic:pic>
+              </a:graphicData>
+            </a:graphic>
+          </wp:inline>
+        </w:drawing>
+      </w:r>
+    </w:p>
+    <w:p>
+      <w:pPr>
+        <w:spacing w:after="0"/>
+      </w:pPr>
+      <w:r>
+        <w:t>###############################################################################################</w:t>
+      </w:r>
+    </w:p>
+    <w:p>
+      <w:pPr>
+        <w:spacing w:after="0"/>
+      </w:pPr>
+      <w:r>
+        <w:t xml:space="preserve">CSS </w:t>
+      </w:r>
+      <w:proofErr w:type="gramStart"/>
+      <w:r>
+        <w:t>modules :</w:t>
+      </w:r>
+      <w:proofErr w:type="gramEnd"/>
+      <w:r>
+        <w:t xml:space="preserve"> </w:t>
+      </w:r>
+      <w:proofErr w:type="spellStart"/>
+      <w:r>
+        <w:t>aktivasi</w:t>
+      </w:r>
+      <w:proofErr w:type="spellEnd"/>
+      <w:r>
+        <w:t xml:space="preserve"> style </w:t>
+      </w:r>
+      <w:proofErr w:type="spellStart"/>
+      <w:r>
+        <w:t>css</w:t>
+      </w:r>
+      <w:proofErr w:type="spellEnd"/>
+      <w:r>
+        <w:t xml:space="preserve"> </w:t>
+      </w:r>
+      <w:proofErr w:type="spellStart"/>
+      <w:r>
+        <w:t>ala</w:t>
+      </w:r>
+      <w:proofErr w:type="spellEnd"/>
+      <w:r>
+        <w:t xml:space="preserve"> classes</w:t>
+      </w:r>
+    </w:p>
+    <w:p>
+      <w:pPr>
+        <w:spacing w:after="0"/>
+      </w:pPr>
+      <w:r>
+        <w:t>&gt;&gt;</w:t>
+      </w:r>
+      <w:proofErr w:type="spellStart"/>
+      <w:r>
+        <w:t>npm</w:t>
+      </w:r>
+      <w:proofErr w:type="spellEnd"/>
+      <w:r>
+        <w:t xml:space="preserve"> run eject --&gt; </w:t>
+      </w:r>
+      <w:proofErr w:type="spellStart"/>
+      <w:r>
+        <w:t>aktivasi</w:t>
+      </w:r>
+      <w:proofErr w:type="spellEnd"/>
+      <w:r>
+        <w:t xml:space="preserve"> </w:t>
+      </w:r>
+      <w:proofErr w:type="spellStart"/>
+      <w:r>
+        <w:t>config</w:t>
+      </w:r>
+      <w:proofErr w:type="spellEnd"/>
+      <w:r>
+        <w:t xml:space="preserve"> </w:t>
+      </w:r>
+      <w:proofErr w:type="spellStart"/>
+      <w:r>
+        <w:t>buat</w:t>
+      </w:r>
+      <w:proofErr w:type="spellEnd"/>
+      <w:r>
+        <w:t xml:space="preserve"> edit webpack.config.js</w:t>
+      </w:r>
+    </w:p>
+    <w:p>
+      <w:pPr>
+        <w:spacing w:after="0"/>
+      </w:pPr>
+      <w:r>
+        <w:t xml:space="preserve">&gt;&gt;find </w:t>
+      </w:r>
+      <w:proofErr w:type="spellStart"/>
+      <w:r>
+        <w:t>bagian</w:t>
+      </w:r>
+      <w:proofErr w:type="spellEnd"/>
+      <w:r>
+        <w:t xml:space="preserve"> </w:t>
+      </w:r>
+      <w:proofErr w:type="spellStart"/>
+      <w:r>
+        <w:t>ini</w:t>
+      </w:r>
+      <w:proofErr w:type="spellEnd"/>
+    </w:p>
+    <w:p>
+      <w:pPr>
+        <w:spacing w:after="0"/>
+      </w:pPr>
+      <w:r>
+        <w:t>{</w:t>
+      </w:r>
+    </w:p>
+    <w:p>
+      <w:pPr>
+        <w:spacing w:after="0"/>
+      </w:pPr>
+      <w:r>
+        <w:t xml:space="preserve">  </w:t>
+      </w:r>
+      <w:proofErr w:type="gramStart"/>
+      <w:r>
+        <w:t>test</w:t>
+      </w:r>
+      <w:proofErr w:type="gramEnd"/>
+      <w:r>
+        <w:t xml:space="preserve">: </w:t>
+      </w:r>
+      <w:proofErr w:type="spellStart"/>
+      <w:r>
+        <w:t>cssRegex</w:t>
+      </w:r>
+      <w:proofErr w:type="spellEnd"/>
+      <w:r>
+        <w:t>,</w:t>
+      </w:r>
+    </w:p>
+    <w:p>
+      <w:pPr>
+        <w:spacing w:after="0"/>
+      </w:pPr>
+      <w:r>
+        <w:t xml:space="preserve">  </w:t>
+      </w:r>
+      <w:proofErr w:type="gramStart"/>
+      <w:r>
+        <w:t>exclude</w:t>
+      </w:r>
+      <w:proofErr w:type="gramEnd"/>
+      <w:r>
+        <w:t xml:space="preserve">: </w:t>
+      </w:r>
+      <w:proofErr w:type="spellStart"/>
+      <w:r>
+        <w:t>cssModuleRegex</w:t>
+      </w:r>
+      <w:proofErr w:type="spellEnd"/>
+      <w:r>
+        <w:t>,</w:t>
+      </w:r>
+    </w:p>
+    <w:p>
+      <w:pPr>
+        <w:spacing w:after="0"/>
+      </w:pPr>
+      <w:r>
+        <w:t xml:space="preserve">  ...</w:t>
+      </w:r>
+    </w:p>
+    <w:p>
+      <w:pPr>
+        <w:spacing w:after="0"/>
+      </w:pPr>
+      <w:r>
+        <w:t>}</w:t>
+      </w:r>
+    </w:p>
+    <w:p>
+      <w:pPr>
+        <w:spacing w:after="0"/>
+      </w:pPr>
+      <w:r>
+        <w:t xml:space="preserve">&gt;&gt; replace </w:t>
+      </w:r>
+      <w:proofErr w:type="spellStart"/>
+      <w:r>
+        <w:t>seperti</w:t>
+      </w:r>
+      <w:proofErr w:type="spellEnd"/>
+      <w:r>
+        <w:t xml:space="preserve"> </w:t>
+      </w:r>
+      <w:proofErr w:type="spellStart"/>
+      <w:r>
+        <w:t>ini</w:t>
+      </w:r>
+      <w:proofErr w:type="spellEnd"/>
+    </w:p>
+    <w:p>
+      <w:pPr>
+        <w:spacing w:after="0"/>
+      </w:pPr>
+      <w:r>
+        <w:t>{</w:t>
+      </w:r>
+    </w:p>
+    <w:p>
+      <w:pPr>
+        <w:spacing w:after="0"/>
+      </w:pPr>
+      <w:r>
+        <w:t xml:space="preserve">  </w:t>
+      </w:r>
+      <w:proofErr w:type="gramStart"/>
+      <w:r>
+        <w:t>test</w:t>
+      </w:r>
+      <w:proofErr w:type="gramEnd"/>
+      <w:r>
+        <w:t xml:space="preserve">: </w:t>
+      </w:r>
+      <w:proofErr w:type="spellStart"/>
+      <w:r>
+        <w:t>cssRegex</w:t>
+      </w:r>
+      <w:proofErr w:type="spellEnd"/>
+      <w:r>
+        <w:t>,</w:t>
+      </w:r>
+    </w:p>
+    <w:p>
+      <w:pPr>
+        <w:spacing w:after="0"/>
+      </w:pPr>
+      <w:r>
+        <w:t xml:space="preserve">  </w:t>
+      </w:r>
+      <w:proofErr w:type="gramStart"/>
+      <w:r>
+        <w:t>exclude</w:t>
+      </w:r>
+      <w:proofErr w:type="gramEnd"/>
+      <w:r>
+        <w:t xml:space="preserve">: </w:t>
+      </w:r>
+      <w:proofErr w:type="spellStart"/>
+      <w:r>
+        <w:t>cssModuleRegex</w:t>
+      </w:r>
+      <w:proofErr w:type="spellEnd"/>
+      <w:r>
+        <w:t>,</w:t>
+      </w:r>
+    </w:p>
+    <w:p>
+      <w:pPr>
+        <w:spacing w:after="0"/>
+      </w:pPr>
+      <w:r>
+        <w:t xml:space="preserve">  </w:t>
+      </w:r>
+      <w:proofErr w:type="gramStart"/>
+      <w:r>
+        <w:t>use</w:t>
+      </w:r>
+      <w:proofErr w:type="gramEnd"/>
+      <w:r>
+        <w:t xml:space="preserve">: </w:t>
+      </w:r>
+      <w:proofErr w:type="spellStart"/>
+      <w:r>
+        <w:t>getStyleLoaders</w:t>
+      </w:r>
+      <w:proofErr w:type="spellEnd"/>
+      <w:r>
+        <w:t>({</w:t>
+      </w:r>
+    </w:p>
+    <w:p>
+      <w:pPr>
+        <w:spacing w:after="0"/>
+      </w:pPr>
+      <w:r>
+        <w:t xml:space="preserve">      </w:t>
+      </w:r>
+      <w:proofErr w:type="spellStart"/>
+      <w:proofErr w:type="gramStart"/>
+      <w:r>
+        <w:t>importLoaders</w:t>
+      </w:r>
+      <w:proofErr w:type="spellEnd"/>
+      <w:proofErr w:type="gramEnd"/>
+      <w:r>
+        <w:t>: 1,</w:t>
+      </w:r>
+    </w:p>
+    <w:p>
+      <w:pPr>
+        <w:spacing w:after="0"/>
+      </w:pPr>
+      <w:r>
+        <w:t xml:space="preserve">      </w:t>
+      </w:r>
+      <w:proofErr w:type="gramStart"/>
+      <w:r>
+        <w:t>modules</w:t>
+      </w:r>
+      <w:proofErr w:type="gramEnd"/>
+      <w:r>
+        <w:t>: true,</w:t>
+      </w:r>
+    </w:p>
+    <w:p>
+      <w:pPr>
+        <w:spacing w:after="0"/>
+      </w:pPr>
+      <w:r>
+        <w:t xml:space="preserve">      </w:t>
+      </w:r>
+      <w:proofErr w:type="spellStart"/>
+      <w:proofErr w:type="gramStart"/>
+      <w:r>
+        <w:t>localIdentName</w:t>
+      </w:r>
+      <w:proofErr w:type="spellEnd"/>
+      <w:proofErr w:type="gramEnd"/>
+      <w:r>
+        <w:t>: '[name]__[local]__[hash:base64:5]'</w:t>
+      </w:r>
+    </w:p>
+    <w:p>
+      <w:pPr>
+        <w:spacing w:after="0"/>
+      </w:pPr>
+      <w:r>
+        <w:t xml:space="preserve">  }),</w:t>
+      </w:r>
+    </w:p>
+    <w:p>
+      <w:pPr>
+        <w:spacing w:after="0"/>
+      </w:pPr>
+      <w:r>
+        <w:lastRenderedPageBreak/>
+        <w:t>}</w:t>
+      </w:r>
+    </w:p>
+    <w:p>
+      <w:pPr>
+        <w:spacing w:after="0"/>
+      </w:pPr>
+      <w:r>
+        <w:t>Before</w:t>
+      </w:r>
+    </w:p>
+    <w:p>
+      <w:pPr>
+        <w:spacing w:after="0"/>
+      </w:pPr>
+      <w:r>
+        <w:rPr>
+          <w:noProof/>
+        </w:rPr>
+        <w:drawing>
+          <wp:inline distT="0" distB="0" distL="0" distR="0" wp14:anchorId="74A96741" wp14:editId="5EEBD6B2">
+            <wp:extent cx="6645910" cy="4602480"/>
+            <wp:effectExtent l="0" t="0" r="2540" b="7620"/>
+            <wp:docPr id="5" name="Picture 5"/>
+            <wp:cNvGraphicFramePr>
+              <a:graphicFrameLocks xmlns:a="http://schemas.openxmlformats.org/drawingml/2006/main" noChangeAspect="1"/>
+            </wp:cNvGraphicFramePr>
+            <a:graphic xmlns:a="http://schemas.openxmlformats.org/drawingml/2006/main">
+              <a:graphicData uri="http://schemas.openxmlformats.org/drawingml/2006/picture">
+                <pic:pic xmlns:pic="http://schemas.openxmlformats.org/drawingml/2006/picture">
+                  <pic:nvPicPr>
+                    <pic:cNvPr id="1" name=""/>
+                    <pic:cNvPicPr/>
+                  </pic:nvPicPr>
+                  <pic:blipFill>
+                    <a:blip r:embed="rId9"/>
+                    <a:stretch>
+                      <a:fillRect/>
+                    </a:stretch>
+                  </pic:blipFill>
+                  <pic:spPr>
+                    <a:xfrm>
+                      <a:off x="0" y="0"/>
+                      <a:ext cx="6645910" cy="4602480"/>
+                    </a:xfrm>
+                    <a:prstGeom prst="rect">
+                      <a:avLst/>
+                    </a:prstGeom>
+                  </pic:spPr>
+                </pic:pic>
+              </a:graphicData>
+            </a:graphic>
+          </wp:inline>
+        </w:drawing>
+      </w:r>
+    </w:p>
+    <w:p>
+      <w:pPr>
+        <w:spacing w:after="0"/>
+      </w:pPr>
+      <w:r>
+        <w:t>After</w:t>
+      </w:r>
+    </w:p>
+    <w:p>
+      <w:pPr>
+        <w:spacing w:after="0"/>
+      </w:pPr>
+      <w:r>
+        <w:rPr>
+          <w:noProof/>
+        </w:rPr>
+        <w:drawing>
+          <wp:inline distT="0" distB="0" distL="0" distR="0" wp14:anchorId="0C8F0051" wp14:editId="07733590">
+            <wp:extent cx="6645910" cy="4432300"/>
+            <wp:effectExtent l="0" t="0" r="2540" b="6350"/>
+            <wp:docPr id="7" name="Picture 7"/>
+            <wp:cNvGraphicFramePr>
+              <a:graphicFrameLocks xmlns:a="http://schemas.openxmlformats.org/drawingml/2006/main" noChangeAspect="1"/>
+            </wp:cNvGraphicFramePr>
+            <a:graphic xmlns:a="http://schemas.openxmlformats.org/drawingml/2006/main">
+              <a:graphicData uri="http://schemas.openxmlformats.org/drawingml/2006/picture">
+                <pic:pic xmlns:pic="http://schemas.openxmlformats.org/drawingml/2006/picture">
+                  <pic:nvPicPr>
+                    <pic:cNvPr id="1" name=""/>
+                    <pic:cNvPicPr/>
+                  </pic:nvPicPr>
+                  <pic:blipFill>
+                    <a:blip r:embed="rId10"/>
+                    <a:stretch>
+                      <a:fillRect/>
+                    </a:stretch>
+                  </pic:blipFill>
+                  <pic:spPr>
+                    <a:xfrm>
+                      <a:off x="0" y="0"/>
+                      <a:ext cx="6645910" cy="4432300"/>
+                    </a:xfrm>
+                    <a:prstGeom prst="rect">
+                      <a:avLst/>
+                    </a:prstGeom>
+                  </pic:spPr>
+                </pic:pic>
+              </a:graphicData>
+            </a:graphic>
+          </wp:inline>
+        </w:drawing>
+      </w:r>
+    </w:p>
+    <w:p>
+      <w:pPr>
+        <w:spacing w:after="0"/>
+      </w:pPr>
+      <w:r>
+        <w:lastRenderedPageBreak/>
+        <w:t xml:space="preserve">&gt;&gt; </w:t>
+      </w:r>
+      <w:proofErr w:type="spellStart"/>
+      <w:proofErr w:type="gramStart"/>
+      <w:r>
+        <w:t>npm</w:t>
+      </w:r>
+      <w:proofErr w:type="spellEnd"/>
+      <w:proofErr w:type="gramEnd"/>
+      <w:r>
+        <w:t xml:space="preserve"> start</w:t>
+      </w:r>
+    </w:p>
+    <w:p>
+      <w:pPr>
+        <w:spacing w:after="0"/>
+      </w:pPr>
+      <w:r>
+        <w:t>###############################################################################################</w:t>
+      </w:r>
+    </w:p>
+    <w:p>
+      <w:pPr>
+        <w:spacing w:after="0"/>
+      </w:pPr>
+      <w:proofErr w:type="gramStart"/>
+      <w:r>
+        <w:t>create</w:t>
+      </w:r>
+      <w:proofErr w:type="gramEnd"/>
+      <w:r>
+        <w:t xml:space="preserve"> or replace</w:t>
+      </w:r>
+      <w:r>
+        <w:t xml:space="preserve"> folder &amp; file </w:t>
+      </w:r>
+      <w:proofErr w:type="spellStart"/>
+      <w:r>
+        <w:t>sbb</w:t>
+      </w:r>
+      <w:proofErr w:type="spellEnd"/>
+      <w:r>
+        <w:t>:</w:t>
+      </w:r>
+    </w:p>
+    <w:p>
+      <w:pPr>
+        <w:pStyle w:val="ListParagraph"/>
+        <w:numPr>
+          <w:ilvl w:val="0"/>
+          <w:numId w:val="3"/>
+        </w:numPr>
+      </w:pPr>
+      <w:r>
+        <w:t>components</w:t>
+      </w:r>
+    </w:p>
+    <w:p>
+      <w:pPr>
+        <w:pStyle w:val="ListParagraph"/>
+        <w:numPr>
+          <w:ilvl w:val="1"/>
+          <w:numId w:val="3"/>
+        </w:numPr>
+      </w:pPr>
+      <w:r>
+        <w:t>Backdrop</w:t>
+      </w:r>
+    </w:p>
+    <w:p>
+      <w:pPr>
+        <w:pStyle w:val="ListParagraph"/>
+        <w:numPr>
+          <w:ilvl w:val="2"/>
+          <w:numId w:val="3"/>
+        </w:numPr>
+      </w:pPr>
+      <w:r>
+        <w:t xml:space="preserve">Backdrop.css </w:t>
+      </w:r>
+      <w:r>
+        <w:sym w:font="Wingdings" w:char="F0E0"/>
+      </w:r>
+      <w:r>
+        <w:t xml:space="preserve"> </w:t>
+      </w:r>
+      <w:r>
+        <w:t xml:space="preserve">CSS modules : </w:t>
+      </w:r>
+      <w:proofErr w:type="spellStart"/>
+      <w:r>
+        <w:t>aktivasi</w:t>
+      </w:r>
+      <w:proofErr w:type="spellEnd"/>
+      <w:r>
+        <w:t xml:space="preserve"> style </w:t>
+      </w:r>
+      <w:proofErr w:type="spellStart"/>
+      <w:r>
+        <w:t>css</w:t>
+      </w:r>
+      <w:proofErr w:type="spellEnd"/>
+      <w:r>
+        <w:t xml:space="preserve"> </w:t>
+      </w:r>
+      <w:proofErr w:type="spellStart"/>
+      <w:r>
+        <w:t>ala</w:t>
+      </w:r>
+      <w:proofErr w:type="spellEnd"/>
+      <w:r>
+        <w:t xml:space="preserve"> classes</w:t>
+      </w:r>
+    </w:p>
+    <w:p>
+      <w:pPr>
+        <w:pStyle w:val="ListParagraph"/>
+        <w:numPr>
+          <w:ilvl w:val="2"/>
+          <w:numId w:val="3"/>
+        </w:numPr>
+      </w:pPr>
+      <w:r>
+        <w:t>Backdrop.js</w:t>
+      </w:r>
+    </w:p>
+    <w:p>
+      <w:pPr>
+        <w:pStyle w:val="ListParagraph"/>
+        <w:numPr>
+          <w:ilvl w:val="1"/>
+          <w:numId w:val="3"/>
+        </w:numPr>
+      </w:pPr>
+      <w:r>
+        <w:t>Modal</w:t>
+      </w:r>
+    </w:p>
+    <w:p>
+      <w:pPr>
+        <w:pStyle w:val="ListParagraph"/>
+        <w:numPr>
+          <w:ilvl w:val="2"/>
+          <w:numId w:val="3"/>
+        </w:numPr>
+      </w:pPr>
+      <w:r>
+        <w:t>Modal</w:t>
+      </w:r>
+      <w:r>
+        <w:t xml:space="preserve">.css </w:t>
+      </w:r>
+      <w:r>
+        <w:sym w:font="Wingdings" w:char="F0E0"/>
+      </w:r>
+      <w:r>
+        <w:t xml:space="preserve"> </w:t>
+      </w:r>
+      <w:r>
+        <w:t xml:space="preserve">CSS modules : </w:t>
+      </w:r>
+      <w:proofErr w:type="spellStart"/>
+      <w:r>
+        <w:t>aktivasi</w:t>
+      </w:r>
+      <w:proofErr w:type="spellEnd"/>
+      <w:r>
+        <w:t xml:space="preserve"> style </w:t>
+      </w:r>
+      <w:proofErr w:type="spellStart"/>
+      <w:r>
+        <w:t>css</w:t>
+      </w:r>
+      <w:proofErr w:type="spellEnd"/>
+      <w:r>
+        <w:t xml:space="preserve"> </w:t>
+      </w:r>
+      <w:proofErr w:type="spellStart"/>
+      <w:r>
+        <w:t>ala</w:t>
+      </w:r>
+      <w:proofErr w:type="spellEnd"/>
+      <w:r>
+        <w:t xml:space="preserve"> classes</w:t>
+      </w:r>
+    </w:p>
+    <w:p>
+      <w:pPr>
+        <w:pStyle w:val="ListParagraph"/>
+        <w:numPr>
+          <w:ilvl w:val="2"/>
+          <w:numId w:val="3"/>
+        </w:numPr>
+      </w:pPr>
+      <w:r>
+        <w:t>Modal.js</w:t>
+      </w:r>
+    </w:p>
+    <w:p>
+      <w:pPr>
+        <w:pStyle w:val="ListParagraph"/>
+        <w:numPr>
+          <w:ilvl w:val="1"/>
+          <w:numId w:val="3"/>
+        </w:numPr>
+      </w:pPr>
+      <w:r>
+        <w:t>Spinner</w:t>
+      </w:r>
+    </w:p>
+    <w:p>
+      <w:pPr>
+        <w:pStyle w:val="ListParagraph"/>
+        <w:numPr>
+          <w:ilvl w:val="2"/>
+          <w:numId w:val="3"/>
+        </w:numPr>
+      </w:pPr>
+      <w:r>
+        <w:t>Spinner</w:t>
+      </w:r>
+      <w:r>
+        <w:t>.css</w:t>
+      </w:r>
+      <w:r>
+        <w:t xml:space="preserve"> </w:t>
+      </w:r>
+      <w:r>
+        <w:sym w:font="Wingdings" w:char="F0E0"/>
+      </w:r>
+      <w:r>
+        <w:t xml:space="preserve"> </w:t>
+      </w:r>
+      <w:r>
+        <w:t xml:space="preserve">CSS modules : </w:t>
+      </w:r>
+      <w:proofErr w:type="spellStart"/>
+      <w:r>
+        <w:t>aktivasi</w:t>
+      </w:r>
+      <w:proofErr w:type="spellEnd"/>
+      <w:r>
+        <w:t xml:space="preserve"> style </w:t>
+      </w:r>
+      <w:proofErr w:type="spellStart"/>
+      <w:r>
+        <w:t>css</w:t>
+      </w:r>
+      <w:proofErr w:type="spellEnd"/>
+      <w:r>
+        <w:t xml:space="preserve"> </w:t>
+      </w:r>
+      <w:proofErr w:type="spellStart"/>
+      <w:r>
+        <w:t>ala</w:t>
+      </w:r>
+      <w:proofErr w:type="spellEnd"/>
+      <w:r>
+        <w:t xml:space="preserve"> classes</w:t>
+      </w:r>
+    </w:p>
+    <w:p>
+      <w:pPr>
+        <w:pStyle w:val="ListParagraph"/>
+        <w:numPr>
+          <w:ilvl w:val="2"/>
+          <w:numId w:val="3"/>
+        </w:numPr>
+      </w:pPr>
+      <w:r>
+        <w:t>Spinner</w:t>
+      </w:r>
+      <w:r>
+        <w:t>.js</w:t>
+      </w:r>
+    </w:p>
+    <w:p>
+      <w:pPr>
+        <w:pStyle w:val="ListParagraph"/>
+        <w:numPr>
+          <w:ilvl w:val="0"/>
+          <w:numId w:val="2"/>
+        </w:numPr>
+      </w:pPr>
+      <w:r>
+        <w:t>hoc</w:t>
+      </w:r>
+    </w:p>
+    <w:p>
+      <w:pPr>
+        <w:pStyle w:val="ListParagraph"/>
+        <w:numPr>
+          <w:ilvl w:val="1"/>
+          <w:numId w:val="2"/>
+        </w:numPr>
+      </w:pPr>
+      <w:proofErr w:type="spellStart"/>
+      <w:r>
+        <w:t>Auxx</w:t>
+      </w:r>
+      <w:proofErr w:type="spellEnd"/>
+      <w:r>
+        <w:t xml:space="preserve"> (</w:t>
+      </w:r>
+      <w:proofErr w:type="spellStart"/>
+      <w:r>
+        <w:t>harusnya</w:t>
+      </w:r>
+      <w:proofErr w:type="spellEnd"/>
+      <w:r>
+        <w:t xml:space="preserve"> ‘Aux’, </w:t>
+      </w:r>
+      <w:proofErr w:type="spellStart"/>
+      <w:r>
+        <w:t>tapi</w:t>
+      </w:r>
+      <w:proofErr w:type="spellEnd"/>
+      <w:r>
+        <w:t xml:space="preserve"> </w:t>
+      </w:r>
+      <w:proofErr w:type="spellStart"/>
+      <w:r>
+        <w:t>jadi</w:t>
+      </w:r>
+      <w:proofErr w:type="spellEnd"/>
+      <w:r>
+        <w:t xml:space="preserve"> </w:t>
+      </w:r>
+      <w:proofErr w:type="spellStart"/>
+      <w:r>
+        <w:t>ga</w:t>
+      </w:r>
+      <w:proofErr w:type="spellEnd"/>
+      <w:r>
+        <w:t xml:space="preserve"> </w:t>
+      </w:r>
+      <w:proofErr w:type="spellStart"/>
+      <w:r>
+        <w:t>kebaca</w:t>
+      </w:r>
+      <w:proofErr w:type="spellEnd"/>
+      <w:r>
+        <w:t xml:space="preserve"> </w:t>
+      </w:r>
+      <w:proofErr w:type="spellStart"/>
+      <w:r>
+        <w:t>filenya</w:t>
+      </w:r>
+      <w:proofErr w:type="spellEnd"/>
+      <w:r>
+        <w:t xml:space="preserve">. </w:t>
+      </w:r>
+      <w:proofErr w:type="spellStart"/>
+      <w:r>
+        <w:t>Mungkin</w:t>
+      </w:r>
+      <w:proofErr w:type="spellEnd"/>
+      <w:r>
+        <w:t xml:space="preserve"> </w:t>
+      </w:r>
+      <w:proofErr w:type="spellStart"/>
+      <w:r>
+        <w:t>karena</w:t>
+      </w:r>
+      <w:proofErr w:type="spellEnd"/>
+      <w:r>
+        <w:t xml:space="preserve"> reserved keyword)</w:t>
+      </w:r>
+    </w:p>
+    <w:p>
+      <w:pPr>
+        <w:pStyle w:val="ListParagraph"/>
+        <w:numPr>
+          <w:ilvl w:val="2"/>
+          <w:numId w:val="2"/>
+        </w:numPr>
+      </w:pPr>
+      <w:r>
+        <w:t>Auxx.js</w:t>
+      </w:r>
+    </w:p>
+    <w:p>
+      <w:pPr>
+        <w:pStyle w:val="ListParagraph"/>
+        <w:numPr>
+          <w:ilvl w:val="1"/>
+          <w:numId w:val="2"/>
+        </w:numPr>
+      </w:pPr>
+      <w:proofErr w:type="spellStart"/>
+      <w:r>
+        <w:t>withErrorHandler</w:t>
+      </w:r>
+      <w:proofErr w:type="spellEnd"/>
+    </w:p>
+    <w:p>
+      <w:pPr>
+        <w:pStyle w:val="ListParagraph"/>
+        <w:numPr>
+          <w:ilvl w:val="2"/>
+          <w:numId w:val="2"/>
+        </w:numPr>
+      </w:pPr>
+      <w:r>
+        <w:t>withErrorHandler.js</w:t>
+      </w:r>
+    </w:p>
+    <w:p>
+      <w:pPr>
+        <w:pStyle w:val="ListParagraph"/>
+        <w:numPr>
+          <w:ilvl w:val="0"/>
+          <w:numId w:val="2"/>
+        </w:numPr>
+      </w:pPr>
+      <w:r>
+        <w:t>layouts</w:t>
+      </w:r>
+    </w:p>
+    <w:p>
+      <w:pPr>
+        <w:pStyle w:val="ListParagraph"/>
+        <w:numPr>
+          <w:ilvl w:val="1"/>
+          <w:numId w:val="2"/>
+        </w:numPr>
+      </w:pPr>
+      <w:r>
+        <w:t xml:space="preserve">Admin.js </w:t>
+      </w:r>
+      <w:r>
+        <w:sym w:font="Wingdings" w:char="F0E0"/>
+      </w:r>
+      <w:r>
+        <w:t xml:space="preserve"> </w:t>
+      </w:r>
+      <w:proofErr w:type="spellStart"/>
+      <w:r>
+        <w:t>pake</w:t>
+      </w:r>
+      <w:proofErr w:type="spellEnd"/>
+      <w:r>
+        <w:t xml:space="preserve"> </w:t>
+      </w:r>
+      <w:proofErr w:type="spellStart"/>
+      <w:r>
+        <w:t>redux</w:t>
+      </w:r>
+      <w:proofErr w:type="spellEnd"/>
+      <w:r>
+        <w:t xml:space="preserve">, </w:t>
+      </w:r>
+      <w:proofErr w:type="spellStart"/>
+      <w:r>
+        <w:t>ubah</w:t>
+      </w:r>
+      <w:proofErr w:type="spellEnd"/>
+      <w:r>
+        <w:t xml:space="preserve"> routes dynamic</w:t>
+      </w:r>
+    </w:p>
+    <w:p>
+      <w:pPr>
+        <w:pStyle w:val="ListParagraph"/>
+        <w:numPr>
+          <w:ilvl w:val="1"/>
+          <w:numId w:val="2"/>
+        </w:numPr>
+      </w:pPr>
+      <w:r>
+        <w:t>Auth.js</w:t>
+      </w:r>
+    </w:p>
+    <w:p>
+      <w:pPr>
+        <w:pStyle w:val="ListParagraph"/>
+        <w:numPr>
+          <w:ilvl w:val="0"/>
+          <w:numId w:val="2"/>
+        </w:numPr>
+      </w:pPr>
+      <w:r>
+        <w:t>store</w:t>
+      </w:r>
+    </w:p>
+    <w:p>
+      <w:pPr>
+        <w:pStyle w:val="ListParagraph"/>
+        <w:numPr>
+          <w:ilvl w:val="1"/>
+          <w:numId w:val="2"/>
+        </w:numPr>
+      </w:pPr>
+      <w:r>
+        <w:t>actions</w:t>
+      </w:r>
+    </w:p>
+    <w:p>
+      <w:pPr>
+        <w:pStyle w:val="ListParagraph"/>
+        <w:numPr>
+          <w:ilvl w:val="2"/>
+          <w:numId w:val="2"/>
+        </w:numPr>
+      </w:pPr>
+      <w:r>
+        <w:t>actionTypes.js</w:t>
+      </w:r>
+      <w:r>
+        <w:t xml:space="preserve"> </w:t>
+      </w:r>
+      <w:r>
+        <w:sym w:font="Wingdings" w:char="F0E0"/>
+      </w:r>
+      <w:r>
+        <w:t xml:space="preserve"> CONST </w:t>
+      </w:r>
+      <w:proofErr w:type="spellStart"/>
+      <w:r>
+        <w:t>sebagai</w:t>
+      </w:r>
+      <w:proofErr w:type="spellEnd"/>
+      <w:r>
+        <w:t xml:space="preserve"> parameter</w:t>
+      </w:r>
+      <w:r>
+        <w:t xml:space="preserve"> type</w:t>
+      </w:r>
+    </w:p>
+    <w:p>
+      <w:pPr>
+        <w:pStyle w:val="ListParagraph"/>
+        <w:numPr>
+          <w:ilvl w:val="2"/>
+          <w:numId w:val="2"/>
+        </w:numPr>
+      </w:pPr>
+      <w:r>
+        <w:t>auth.js</w:t>
+      </w:r>
+    </w:p>
+    <w:p>
+      <w:pPr>
+        <w:pStyle w:val="ListParagraph"/>
+        <w:numPr>
+          <w:ilvl w:val="2"/>
+          <w:numId w:val="2"/>
+        </w:numPr>
+      </w:pPr>
+      <w:r>
+        <w:t>index.js</w:t>
+      </w:r>
+    </w:p>
+    <w:p>
+      <w:pPr>
+        <w:pStyle w:val="ListParagraph"/>
+        <w:numPr>
+          <w:ilvl w:val="1"/>
+          <w:numId w:val="2"/>
+        </w:numPr>
+      </w:pPr>
+      <w:r>
+        <w:t>reducers</w:t>
+      </w:r>
+    </w:p>
+    <w:p>
+      <w:pPr>
+        <w:pStyle w:val="ListParagraph"/>
+        <w:numPr>
+          <w:ilvl w:val="2"/>
+          <w:numId w:val="2"/>
+        </w:numPr>
+      </w:pPr>
+      <w:r>
+        <w:t>auth.js</w:t>
+      </w:r>
+    </w:p>
+    <w:p>
+      <w:pPr>
+        <w:pStyle w:val="ListParagraph"/>
+        <w:numPr>
+          <w:ilvl w:val="1"/>
+          <w:numId w:val="2"/>
+        </w:numPr>
+      </w:pPr>
+      <w:r>
+        <w:t>Utility.js</w:t>
+      </w:r>
+      <w:r>
+        <w:t xml:space="preserve"> </w:t>
+      </w:r>
+      <w:r>
+        <w:sym w:font="Wingdings" w:char="F0E0"/>
+      </w:r>
+      <w:r>
+        <w:t xml:space="preserve"> </w:t>
+      </w:r>
+      <w:proofErr w:type="spellStart"/>
+      <w:r>
+        <w:t>fungsi</w:t>
+      </w:r>
+      <w:proofErr w:type="spellEnd"/>
+      <w:r>
+        <w:t xml:space="preserve"> </w:t>
+      </w:r>
+      <w:proofErr w:type="spellStart"/>
+      <w:r>
+        <w:t>untuk</w:t>
+      </w:r>
+      <w:proofErr w:type="spellEnd"/>
+      <w:r>
+        <w:t xml:space="preserve"> duplicate </w:t>
+      </w:r>
+      <w:proofErr w:type="spellStart"/>
+      <w:r>
+        <w:t>sehingga</w:t>
+      </w:r>
+      <w:proofErr w:type="spellEnd"/>
+      <w:r>
+        <w:t xml:space="preserve"> object </w:t>
+      </w:r>
+      <w:proofErr w:type="spellStart"/>
+      <w:r>
+        <w:t>aslinya</w:t>
+      </w:r>
+      <w:proofErr w:type="spellEnd"/>
+      <w:r>
+        <w:t xml:space="preserve"> immutable</w:t>
+      </w:r>
+    </w:p>
+    <w:p>
+      <w:pPr>
+        <w:pStyle w:val="ListParagraph"/>
+        <w:numPr>
+          <w:ilvl w:val="0"/>
+          <w:numId w:val="4"/>
+        </w:numPr>
+      </w:pPr>
+      <w:r>
+        <w:t xml:space="preserve">axios-orders.js </w:t>
+      </w:r>
+      <w:r>
+        <w:sym w:font="Wingdings" w:char="F0E0"/>
+      </w:r>
+      <w:r>
+        <w:t xml:space="preserve"> setting base </w:t>
+      </w:r>
+      <w:proofErr w:type="spellStart"/>
+      <w:r>
+        <w:t>url-nya</w:t>
+      </w:r>
+      <w:proofErr w:type="spellEnd"/>
+      <w:r>
+        <w:t xml:space="preserve"> service yang </w:t>
+      </w:r>
+      <w:proofErr w:type="spellStart"/>
+      <w:r>
+        <w:t>akan</w:t>
+      </w:r>
+      <w:proofErr w:type="spellEnd"/>
+      <w:r>
+        <w:t xml:space="preserve"> di-hit</w:t>
+      </w:r>
+    </w:p>
+    <w:p>
+      <w:pPr>
+        <w:rPr>
+          <w:b/>
+        </w:rPr>
+      </w:pPr>
+      <w:r>
+        <w:rPr>
+          <w:b/>
+        </w:rPr>
+        <w:t xml:space="preserve">Mari </w:t>
+      </w:r>
+      <w:proofErr w:type="spellStart"/>
+      <w:r>
+        <w:rPr>
+          <w:b/>
+        </w:rPr>
+        <w:t>implemenkan</w:t>
+      </w:r>
+      <w:proofErr w:type="spellEnd"/>
+      <w:r>
+        <w:rPr>
+          <w:b/>
+        </w:rPr>
+        <w:t xml:space="preserve"> </w:t>
+      </w:r>
+      <w:proofErr w:type="spellStart"/>
+      <w:r>
+        <w:rPr>
+          <w:b/>
+        </w:rPr>
+        <w:t>redux</w:t>
+      </w:r>
+      <w:bookmarkStart w:id="0" w:name="_GoBack"/>
+      <w:bookmarkEnd w:id="0"/>
+      <w:proofErr w:type="spellEnd"/>
+    </w:p>
+    <w:p>
+      <w:r>
+        <w:t>index.js</w:t>
+      </w:r>
+    </w:p>
+    <w:p>
+      <w:r>
+        <w:t>Before</w:t>
+      </w:r>
+    </w:p>
+    <w:p>
+      <w:r>
+        <w:rPr>
+          <w:noProof/>
+        </w:rPr>
+        <w:lastRenderedPageBreak/>
+        <w:drawing>
+          <wp:inline distT="0" distB="0" distL="0" distR="0" wp14:anchorId="46A44E7C" wp14:editId="21F2162D">
+            <wp:extent cx="6645910" cy="3308985"/>
+            <wp:effectExtent l="0" t="0" r="2540" b="5715"/>
+            <wp:docPr id="8" name="Picture 8"/>
+            <wp:cNvGraphicFramePr>
+              <a:graphicFrameLocks xmlns:a="http://schemas.openxmlformats.org/drawingml/2006/main" noChangeAspect="1"/>
+            </wp:cNvGraphicFramePr>
+            <a:graphic xmlns:a="http://schemas.openxmlformats.org/drawingml/2006/main">
+              <a:graphicData uri="http://schemas.openxmlformats.org/drawingml/2006/picture">
+                <pic:pic xmlns:pic="http://schemas.openxmlformats.org/drawingml/2006/picture">
+                  <pic:nvPicPr>
+                    <pic:cNvPr id="1" name=""/>
+                    <pic:cNvPicPr/>
+                  </pic:nvPicPr>
+                  <pic:blipFill>
+                    <a:blip r:embed="rId11"/>
+                    <a:stretch>
+                      <a:fillRect/>
+                    </a:stretch>
+                  </pic:blipFill>
+                  <pic:spPr>
+                    <a:xfrm>
+                      <a:off x="0" y="0"/>
+                      <a:ext cx="6645910" cy="3308985"/>
+                    </a:xfrm>
+                    <a:prstGeom prst="rect">
+                      <a:avLst/>
+                    </a:prstGeom>
+                  </pic:spPr>
+                </pic:pic>
+              </a:graphicData>
+            </a:graphic>
+          </wp:inline>
+        </w:drawing>
+      </w:r>
+    </w:p>
+    <w:p>
+      <w:r>
+        <w:t>After</w:t>
+      </w:r>
+    </w:p>
+    <w:p>
+      <w:r>
+        <w:rPr>
+          <w:noProof/>
+        </w:rPr>
+        <w:lastRenderedPageBreak/>
+        <w:drawing>
+          <wp:inline distT="0" distB="0" distL="0" distR="0" wp14:anchorId="0D57CD3C" wp14:editId="628E6B64">
+            <wp:extent cx="6645910" cy="7211060"/>
+            <wp:effectExtent l="0" t="0" r="2540" b="8890"/>
+            <wp:docPr id="10" name="Picture 10"/>
+            <wp:cNvGraphicFramePr>
+              <a:graphicFrameLocks xmlns:a="http://schemas.openxmlformats.org/drawingml/2006/main" noChangeAspect="1"/>
+            </wp:cNvGraphicFramePr>
+            <a:graphic xmlns:a="http://schemas.openxmlformats.org/drawingml/2006/main">
+              <a:graphicData uri="http://schemas.openxmlformats.org/drawingml/2006/picture">
+                <pic:pic xmlns:pic="http://schemas.openxmlformats.org/drawingml/2006/picture">
+                  <pic:nvPicPr>
+                    <pic:cNvPr id="1" name=""/>
+                    <pic:cNvPicPr/>
+                  </pic:nvPicPr>
+                  <pic:blipFill>
+                    <a:blip r:embed="rId12"/>
+                    <a:stretch>
+                      <a:fillRect/>
+                    </a:stretch>
+                  </pic:blipFill>
+                  <pic:spPr>
+                    <a:xfrm>
+                      <a:off x="0" y="0"/>
+                      <a:ext cx="6645910" cy="7211060"/>
+                    </a:xfrm>
+                    <a:prstGeom prst="rect">
+                      <a:avLst/>
+                    </a:prstGeom>
+                  </pic:spPr>
+                </pic:pic>
+              </a:graphicData>
+            </a:graphic>
+          </wp:inline>
+        </w:drawing>
+      </w:r>
+    </w:p>
+    <w:p/>
     <w:sectPr>
       <w:pgSz w:w="11906" w:h="16838" w:code="9"/>
       <w:pgMar w:top="720" w:right="720" w:bottom="720" w:left="720" w:header="720" w:footer="720" w:gutter="0"/>
@@ -296,8 +1769,709 @@
 </w:document>
 </file>
 
+<file path=word/numbering.xml><?xml version="1.0" encoding="utf-8"?>
+<w:numbering xmlns:wpc="http://schemas.microsoft.com/office/word/2010/wordprocessingCanvas" xmlns:mc="http://schemas.openxmlformats.org/markup-compatibility/2006" xmlns:o="urn:schemas-microsoft-com:office:office" xmlns:r="http://schemas.openxmlformats.org/officeDocument/2006/relationships" xmlns:m="http://schemas.openxmlformats.org/officeDocument/2006/math" xmlns:v="urn:schemas-microsoft-com:vml" xmlns:wp14="http://schemas.microsoft.com/office/word/2010/wordprocessingDrawing" xmlns:wp="http://schemas.openxmlformats.org/drawingml/2006/wordprocessingDrawing" xmlns:w10="urn:schemas-microsoft-com:office:word" xmlns:w="http://schemas.openxmlformats.org/wordprocessingml/2006/main" xmlns:w14="http://schemas.microsoft.com/office/word/2010/wordml" xmlns:w15="http://schemas.microsoft.com/office/word/2012/wordml" xmlns:wpg="http://schemas.microsoft.com/office/word/2010/wordprocessingGroup" xmlns:wpi="http://schemas.microsoft.com/office/word/2010/wordprocessingInk" xmlns:wne="http://schemas.microsoft.com/office/word/2006/wordml" xmlns:wps="http://schemas.microsoft.com/office/word/2010/wordprocessingShape" mc:Ignorable="w14 w15 wp14">
+  <w:abstractNum w:abstractNumId="0">
+    <w:nsid w:val="0AC01E85"/>
+    <w:multiLevelType w:val="hybridMultilevel"/>
+    <w:tmpl w:val="2142603A"/>
+    <w:lvl w:ilvl="0" w:tplc="04090003">
+      <w:start w:val="1"/>
+      <w:numFmt w:val="bullet"/>
+      <w:lvlText w:val="o"/>
+      <w:lvlJc w:val="left"/>
+      <w:pPr>
+        <w:ind w:left="1080" w:hanging="360"/>
+      </w:pPr>
+      <w:rPr>
+        <w:rFonts w:ascii="Courier New" w:hAnsi="Courier New" w:cs="Courier New" w:hint="default"/>
+      </w:rPr>
+    </w:lvl>
+    <w:lvl w:ilvl="1" w:tplc="04090003" w:tentative="1">
+      <w:start w:val="1"/>
+      <w:numFmt w:val="bullet"/>
+      <w:lvlText w:val="o"/>
+      <w:lvlJc w:val="left"/>
+      <w:pPr>
+        <w:ind w:left="1800" w:hanging="360"/>
+      </w:pPr>
+      <w:rPr>
+        <w:rFonts w:ascii="Courier New" w:hAnsi="Courier New" w:cs="Courier New" w:hint="default"/>
+      </w:rPr>
+    </w:lvl>
+    <w:lvl w:ilvl="2" w:tplc="04090005" w:tentative="1">
+      <w:start w:val="1"/>
+      <w:numFmt w:val="bullet"/>
+      <w:lvlText w:val=""/>
+      <w:lvlJc w:val="left"/>
+      <w:pPr>
+        <w:ind w:left="2520" w:hanging="360"/>
+      </w:pPr>
+      <w:rPr>
+        <w:rFonts w:ascii="Wingdings" w:hAnsi="Wingdings" w:hint="default"/>
+      </w:rPr>
+    </w:lvl>
+    <w:lvl w:ilvl="3" w:tplc="04090001" w:tentative="1">
+      <w:start w:val="1"/>
+      <w:numFmt w:val="bullet"/>
+      <w:lvlText w:val=""/>
+      <w:lvlJc w:val="left"/>
+      <w:pPr>
+        <w:ind w:left="3240" w:hanging="360"/>
+      </w:pPr>
+      <w:rPr>
+        <w:rFonts w:ascii="Symbol" w:hAnsi="Symbol" w:hint="default"/>
+      </w:rPr>
+    </w:lvl>
+    <w:lvl w:ilvl="4" w:tplc="04090003" w:tentative="1">
+      <w:start w:val="1"/>
+      <w:numFmt w:val="bullet"/>
+      <w:lvlText w:val="o"/>
+      <w:lvlJc w:val="left"/>
+      <w:pPr>
+        <w:ind w:left="3960" w:hanging="360"/>
+      </w:pPr>
+      <w:rPr>
+        <w:rFonts w:ascii="Courier New" w:hAnsi="Courier New" w:cs="Courier New" w:hint="default"/>
+      </w:rPr>
+    </w:lvl>
+    <w:lvl w:ilvl="5" w:tplc="04090005" w:tentative="1">
+      <w:start w:val="1"/>
+      <w:numFmt w:val="bullet"/>
+      <w:lvlText w:val=""/>
+      <w:lvlJc w:val="left"/>
+      <w:pPr>
+        <w:ind w:left="4680" w:hanging="360"/>
+      </w:pPr>
+      <w:rPr>
+        <w:rFonts w:ascii="Wingdings" w:hAnsi="Wingdings" w:hint="default"/>
+      </w:rPr>
+    </w:lvl>
+    <w:lvl w:ilvl="6" w:tplc="04090001" w:tentative="1">
+      <w:start w:val="1"/>
+      <w:numFmt w:val="bullet"/>
+      <w:lvlText w:val=""/>
+      <w:lvlJc w:val="left"/>
+      <w:pPr>
+        <w:ind w:left="5400" w:hanging="360"/>
+      </w:pPr>
+      <w:rPr>
+        <w:rFonts w:ascii="Symbol" w:hAnsi="Symbol" w:hint="default"/>
+      </w:rPr>
+    </w:lvl>
+    <w:lvl w:ilvl="7" w:tplc="04090003" w:tentative="1">
+      <w:start w:val="1"/>
+      <w:numFmt w:val="bullet"/>
+      <w:lvlText w:val="o"/>
+      <w:lvlJc w:val="left"/>
+      <w:pPr>
+        <w:ind w:left="6120" w:hanging="360"/>
+      </w:pPr>
+      <w:rPr>
+        <w:rFonts w:ascii="Courier New" w:hAnsi="Courier New" w:cs="Courier New" w:hint="default"/>
+      </w:rPr>
+    </w:lvl>
+    <w:lvl w:ilvl="8" w:tplc="04090005" w:tentative="1">
+      <w:start w:val="1"/>
+      <w:numFmt w:val="bullet"/>
+      <w:lvlText w:val=""/>
+      <w:lvlJc w:val="left"/>
+      <w:pPr>
+        <w:ind w:left="6840" w:hanging="360"/>
+      </w:pPr>
+      <w:rPr>
+        <w:rFonts w:ascii="Wingdings" w:hAnsi="Wingdings" w:hint="default"/>
+      </w:rPr>
+    </w:lvl>
+  </w:abstractNum>
+  <w:abstractNum w:abstractNumId="1">
+    <w:nsid w:val="35960C44"/>
+    <w:multiLevelType w:val="hybridMultilevel"/>
+    <w:tmpl w:val="7038B4F4"/>
+    <w:lvl w:ilvl="0" w:tplc="04090001">
+      <w:start w:val="1"/>
+      <w:numFmt w:val="bullet"/>
+      <w:lvlText w:val=""/>
+      <w:lvlJc w:val="left"/>
+      <w:pPr>
+        <w:ind w:left="720" w:hanging="360"/>
+      </w:pPr>
+      <w:rPr>
+        <w:rFonts w:ascii="Symbol" w:hAnsi="Symbol" w:hint="default"/>
+      </w:rPr>
+    </w:lvl>
+    <w:lvl w:ilvl="1" w:tplc="04090003" w:tentative="1">
+      <w:start w:val="1"/>
+      <w:numFmt w:val="bullet"/>
+      <w:lvlText w:val="o"/>
+      <w:lvlJc w:val="left"/>
+      <w:pPr>
+        <w:ind w:left="1440" w:hanging="360"/>
+      </w:pPr>
+      <w:rPr>
+        <w:rFonts w:ascii="Courier New" w:hAnsi="Courier New" w:cs="Courier New" w:hint="default"/>
+      </w:rPr>
+    </w:lvl>
+    <w:lvl w:ilvl="2" w:tplc="04090005" w:tentative="1">
+      <w:start w:val="1"/>
+      <w:numFmt w:val="bullet"/>
+      <w:lvlText w:val=""/>
+      <w:lvlJc w:val="left"/>
+      <w:pPr>
+        <w:ind w:left="2160" w:hanging="360"/>
+      </w:pPr>
+      <w:rPr>
+        <w:rFonts w:ascii="Wingdings" w:hAnsi="Wingdings" w:hint="default"/>
+      </w:rPr>
+    </w:lvl>
+    <w:lvl w:ilvl="3" w:tplc="04090001" w:tentative="1">
+      <w:start w:val="1"/>
+      <w:numFmt w:val="bullet"/>
+      <w:lvlText w:val=""/>
+      <w:lvlJc w:val="left"/>
+      <w:pPr>
+        <w:ind w:left="2880" w:hanging="360"/>
+      </w:pPr>
+      <w:rPr>
+        <w:rFonts w:ascii="Symbol" w:hAnsi="Symbol" w:hint="default"/>
+      </w:rPr>
+    </w:lvl>
+    <w:lvl w:ilvl="4" w:tplc="04090003" w:tentative="1">
+      <w:start w:val="1"/>
+      <w:numFmt w:val="bullet"/>
+      <w:lvlText w:val="o"/>
+      <w:lvlJc w:val="left"/>
+      <w:pPr>
+        <w:ind w:left="3600" w:hanging="360"/>
+      </w:pPr>
+      <w:rPr>
+        <w:rFonts w:ascii="Courier New" w:hAnsi="Courier New" w:cs="Courier New" w:hint="default"/>
+      </w:rPr>
+    </w:lvl>
+    <w:lvl w:ilvl="5" w:tplc="04090005" w:tentative="1">
+      <w:start w:val="1"/>
+      <w:numFmt w:val="bullet"/>
+      <w:lvlText w:val=""/>
+      <w:lvlJc w:val="left"/>
+      <w:pPr>
+        <w:ind w:left="4320" w:hanging="360"/>
+      </w:pPr>
+      <w:rPr>
+        <w:rFonts w:ascii="Wingdings" w:hAnsi="Wingdings" w:hint="default"/>
+      </w:rPr>
+    </w:lvl>
+    <w:lvl w:ilvl="6" w:tplc="04090001" w:tentative="1">
+      <w:start w:val="1"/>
+      <w:numFmt w:val="bullet"/>
+      <w:lvlText w:val=""/>
+      <w:lvlJc w:val="left"/>
+      <w:pPr>
+        <w:ind w:left="5040" w:hanging="360"/>
+      </w:pPr>
+      <w:rPr>
+        <w:rFonts w:ascii="Symbol" w:hAnsi="Symbol" w:hint="default"/>
+      </w:rPr>
+    </w:lvl>
+    <w:lvl w:ilvl="7" w:tplc="04090003" w:tentative="1">
+      <w:start w:val="1"/>
+      <w:numFmt w:val="bullet"/>
+      <w:lvlText w:val="o"/>
+      <w:lvlJc w:val="left"/>
+      <w:pPr>
+        <w:ind w:left="5760" w:hanging="360"/>
+      </w:pPr>
+      <w:rPr>
+        <w:rFonts w:ascii="Courier New" w:hAnsi="Courier New" w:cs="Courier New" w:hint="default"/>
+      </w:rPr>
+    </w:lvl>
+    <w:lvl w:ilvl="8" w:tplc="04090005" w:tentative="1">
+      <w:start w:val="1"/>
+      <w:numFmt w:val="bullet"/>
+      <w:lvlText w:val=""/>
+      <w:lvlJc w:val="left"/>
+      <w:pPr>
+        <w:ind w:left="6480" w:hanging="360"/>
+      </w:pPr>
+      <w:rPr>
+        <w:rFonts w:ascii="Wingdings" w:hAnsi="Wingdings" w:hint="default"/>
+      </w:rPr>
+    </w:lvl>
+  </w:abstractNum>
+  <w:abstractNum w:abstractNumId="2">
+    <w:nsid w:val="3AFF1AE6"/>
+    <w:multiLevelType w:val="hybridMultilevel"/>
+    <w:tmpl w:val="344E24A0"/>
+    <w:lvl w:ilvl="0" w:tplc="04090005">
+      <w:start w:val="1"/>
+      <w:numFmt w:val="bullet"/>
+      <w:lvlText w:val=""/>
+      <w:lvlJc w:val="left"/>
+      <w:pPr>
+        <w:ind w:left="720" w:hanging="360"/>
+      </w:pPr>
+      <w:rPr>
+        <w:rFonts w:ascii="Wingdings" w:hAnsi="Wingdings" w:hint="default"/>
+      </w:rPr>
+    </w:lvl>
+    <w:lvl w:ilvl="1" w:tplc="04090003">
+      <w:start w:val="1"/>
+      <w:numFmt w:val="bullet"/>
+      <w:lvlText w:val="o"/>
+      <w:lvlJc w:val="left"/>
+      <w:pPr>
+        <w:ind w:left="1440" w:hanging="360"/>
+      </w:pPr>
+      <w:rPr>
+        <w:rFonts w:ascii="Courier New" w:hAnsi="Courier New" w:cs="Courier New" w:hint="default"/>
+      </w:rPr>
+    </w:lvl>
+    <w:lvl w:ilvl="2" w:tplc="04090005">
+      <w:start w:val="1"/>
+      <w:numFmt w:val="bullet"/>
+      <w:lvlText w:val=""/>
+      <w:lvlJc w:val="left"/>
+      <w:pPr>
+        <w:ind w:left="2160" w:hanging="360"/>
+      </w:pPr>
+      <w:rPr>
+        <w:rFonts w:ascii="Wingdings" w:hAnsi="Wingdings" w:hint="default"/>
+      </w:rPr>
+    </w:lvl>
+    <w:lvl w:ilvl="3" w:tplc="04090001">
+      <w:start w:val="1"/>
+      <w:numFmt w:val="bullet"/>
+      <w:lvlText w:val=""/>
+      <w:lvlJc w:val="left"/>
+      <w:pPr>
+        <w:ind w:left="2880" w:hanging="360"/>
+      </w:pPr>
+      <w:rPr>
+        <w:rFonts w:ascii="Symbol" w:hAnsi="Symbol" w:hint="default"/>
+      </w:rPr>
+    </w:lvl>
+    <w:lvl w:ilvl="4" w:tplc="04090003" w:tentative="1">
+      <w:start w:val="1"/>
+      <w:numFmt w:val="bullet"/>
+      <w:lvlText w:val="o"/>
+      <w:lvlJc w:val="left"/>
+      <w:pPr>
+        <w:ind w:left="3600" w:hanging="360"/>
+      </w:pPr>
+      <w:rPr>
+        <w:rFonts w:ascii="Courier New" w:hAnsi="Courier New" w:cs="Courier New" w:hint="default"/>
+      </w:rPr>
+    </w:lvl>
+    <w:lvl w:ilvl="5" w:tplc="04090005" w:tentative="1">
+      <w:start w:val="1"/>
+      <w:numFmt w:val="bullet"/>
+      <w:lvlText w:val=""/>
+      <w:lvlJc w:val="left"/>
+      <w:pPr>
+        <w:ind w:left="4320" w:hanging="360"/>
+      </w:pPr>
+      <w:rPr>
+        <w:rFonts w:ascii="Wingdings" w:hAnsi="Wingdings" w:hint="default"/>
+      </w:rPr>
+    </w:lvl>
+    <w:lvl w:ilvl="6" w:tplc="04090001" w:tentative="1">
+      <w:start w:val="1"/>
+      <w:numFmt w:val="bullet"/>
+      <w:lvlText w:val=""/>
+      <w:lvlJc w:val="left"/>
+      <w:pPr>
+        <w:ind w:left="5040" w:hanging="360"/>
+      </w:pPr>
+      <w:rPr>
+        <w:rFonts w:ascii="Symbol" w:hAnsi="Symbol" w:hint="default"/>
+      </w:rPr>
+    </w:lvl>
+    <w:lvl w:ilvl="7" w:tplc="04090003" w:tentative="1">
+      <w:start w:val="1"/>
+      <w:numFmt w:val="bullet"/>
+      <w:lvlText w:val="o"/>
+      <w:lvlJc w:val="left"/>
+      <w:pPr>
+        <w:ind w:left="5760" w:hanging="360"/>
+      </w:pPr>
+      <w:rPr>
+        <w:rFonts w:ascii="Courier New" w:hAnsi="Courier New" w:cs="Courier New" w:hint="default"/>
+      </w:rPr>
+    </w:lvl>
+    <w:lvl w:ilvl="8" w:tplc="04090005" w:tentative="1">
+      <w:start w:val="1"/>
+      <w:numFmt w:val="bullet"/>
+      <w:lvlText w:val=""/>
+      <w:lvlJc w:val="left"/>
+      <w:pPr>
+        <w:ind w:left="6480" w:hanging="360"/>
+      </w:pPr>
+      <w:rPr>
+        <w:rFonts w:ascii="Wingdings" w:hAnsi="Wingdings" w:hint="default"/>
+      </w:rPr>
+    </w:lvl>
+  </w:abstractNum>
+  <w:abstractNum w:abstractNumId="3">
+    <w:nsid w:val="457275DE"/>
+    <w:multiLevelType w:val="hybridMultilevel"/>
+    <w:tmpl w:val="127C9368"/>
+    <w:lvl w:ilvl="0" w:tplc="04090003">
+      <w:start w:val="1"/>
+      <w:numFmt w:val="bullet"/>
+      <w:lvlText w:val="o"/>
+      <w:lvlJc w:val="left"/>
+      <w:pPr>
+        <w:ind w:left="2160" w:hanging="360"/>
+      </w:pPr>
+      <w:rPr>
+        <w:rFonts w:ascii="Courier New" w:hAnsi="Courier New" w:cs="Courier New" w:hint="default"/>
+      </w:rPr>
+    </w:lvl>
+    <w:lvl w:ilvl="1" w:tplc="04090003" w:tentative="1">
+      <w:start w:val="1"/>
+      <w:numFmt w:val="bullet"/>
+      <w:lvlText w:val="o"/>
+      <w:lvlJc w:val="left"/>
+      <w:pPr>
+        <w:ind w:left="2880" w:hanging="360"/>
+      </w:pPr>
+      <w:rPr>
+        <w:rFonts w:ascii="Courier New" w:hAnsi="Courier New" w:cs="Courier New" w:hint="default"/>
+      </w:rPr>
+    </w:lvl>
+    <w:lvl w:ilvl="2" w:tplc="04090005" w:tentative="1">
+      <w:start w:val="1"/>
+      <w:numFmt w:val="bullet"/>
+      <w:lvlText w:val=""/>
+      <w:lvlJc w:val="left"/>
+      <w:pPr>
+        <w:ind w:left="3600" w:hanging="360"/>
+      </w:pPr>
+      <w:rPr>
+        <w:rFonts w:ascii="Wingdings" w:hAnsi="Wingdings" w:hint="default"/>
+      </w:rPr>
+    </w:lvl>
+    <w:lvl w:ilvl="3" w:tplc="04090001" w:tentative="1">
+      <w:start w:val="1"/>
+      <w:numFmt w:val="bullet"/>
+      <w:lvlText w:val=""/>
+      <w:lvlJc w:val="left"/>
+      <w:pPr>
+        <w:ind w:left="4320" w:hanging="360"/>
+      </w:pPr>
+      <w:rPr>
+        <w:rFonts w:ascii="Symbol" w:hAnsi="Symbol" w:hint="default"/>
+      </w:rPr>
+    </w:lvl>
+    <w:lvl w:ilvl="4" w:tplc="04090003" w:tentative="1">
+      <w:start w:val="1"/>
+      <w:numFmt w:val="bullet"/>
+      <w:lvlText w:val="o"/>
+      <w:lvlJc w:val="left"/>
+      <w:pPr>
+        <w:ind w:left="5040" w:hanging="360"/>
+      </w:pPr>
+      <w:rPr>
+        <w:rFonts w:ascii="Courier New" w:hAnsi="Courier New" w:cs="Courier New" w:hint="default"/>
+      </w:rPr>
+    </w:lvl>
+    <w:lvl w:ilvl="5" w:tplc="04090005" w:tentative="1">
+      <w:start w:val="1"/>
+      <w:numFmt w:val="bullet"/>
+      <w:lvlText w:val=""/>
+      <w:lvlJc w:val="left"/>
+      <w:pPr>
+        <w:ind w:left="5760" w:hanging="360"/>
+      </w:pPr>
+      <w:rPr>
+        <w:rFonts w:ascii="Wingdings" w:hAnsi="Wingdings" w:hint="default"/>
+      </w:rPr>
+    </w:lvl>
+    <w:lvl w:ilvl="6" w:tplc="04090001" w:tentative="1">
+      <w:start w:val="1"/>
+      <w:numFmt w:val="bullet"/>
+      <w:lvlText w:val=""/>
+      <w:lvlJc w:val="left"/>
+      <w:pPr>
+        <w:ind w:left="6480" w:hanging="360"/>
+      </w:pPr>
+      <w:rPr>
+        <w:rFonts w:ascii="Symbol" w:hAnsi="Symbol" w:hint="default"/>
+      </w:rPr>
+    </w:lvl>
+    <w:lvl w:ilvl="7" w:tplc="04090003" w:tentative="1">
+      <w:start w:val="1"/>
+      <w:numFmt w:val="bullet"/>
+      <w:lvlText w:val="o"/>
+      <w:lvlJc w:val="left"/>
+      <w:pPr>
+        <w:ind w:left="7200" w:hanging="360"/>
+      </w:pPr>
+      <w:rPr>
+        <w:rFonts w:ascii="Courier New" w:hAnsi="Courier New" w:cs="Courier New" w:hint="default"/>
+      </w:rPr>
+    </w:lvl>
+    <w:lvl w:ilvl="8" w:tplc="04090005" w:tentative="1">
+      <w:start w:val="1"/>
+      <w:numFmt w:val="bullet"/>
+      <w:lvlText w:val=""/>
+      <w:lvlJc w:val="left"/>
+      <w:pPr>
+        <w:ind w:left="7920" w:hanging="360"/>
+      </w:pPr>
+      <w:rPr>
+        <w:rFonts w:ascii="Wingdings" w:hAnsi="Wingdings" w:hint="default"/>
+      </w:rPr>
+    </w:lvl>
+  </w:abstractNum>
+  <w:abstractNum w:abstractNumId="4">
+    <w:nsid w:val="5C3B1C6E"/>
+    <w:multiLevelType w:val="hybridMultilevel"/>
+    <w:tmpl w:val="DB10B07A"/>
+    <w:lvl w:ilvl="0" w:tplc="04090001">
+      <w:start w:val="1"/>
+      <w:numFmt w:val="bullet"/>
+      <w:lvlText w:val=""/>
+      <w:lvlJc w:val="left"/>
+      <w:pPr>
+        <w:ind w:left="720" w:hanging="360"/>
+      </w:pPr>
+      <w:rPr>
+        <w:rFonts w:ascii="Symbol" w:hAnsi="Symbol" w:hint="default"/>
+      </w:rPr>
+    </w:lvl>
+    <w:lvl w:ilvl="1" w:tplc="04090003" w:tentative="1">
+      <w:start w:val="1"/>
+      <w:numFmt w:val="bullet"/>
+      <w:lvlText w:val="o"/>
+      <w:lvlJc w:val="left"/>
+      <w:pPr>
+        <w:ind w:left="1440" w:hanging="360"/>
+      </w:pPr>
+      <w:rPr>
+        <w:rFonts w:ascii="Courier New" w:hAnsi="Courier New" w:cs="Courier New" w:hint="default"/>
+      </w:rPr>
+    </w:lvl>
+    <w:lvl w:ilvl="2" w:tplc="04090005" w:tentative="1">
+      <w:start w:val="1"/>
+      <w:numFmt w:val="bullet"/>
+      <w:lvlText w:val=""/>
+      <w:lvlJc w:val="left"/>
+      <w:pPr>
+        <w:ind w:left="2160" w:hanging="360"/>
+      </w:pPr>
+      <w:rPr>
+        <w:rFonts w:ascii="Wingdings" w:hAnsi="Wingdings" w:hint="default"/>
+      </w:rPr>
+    </w:lvl>
+    <w:lvl w:ilvl="3" w:tplc="04090001" w:tentative="1">
+      <w:start w:val="1"/>
+      <w:numFmt w:val="bullet"/>
+      <w:lvlText w:val=""/>
+      <w:lvlJc w:val="left"/>
+      <w:pPr>
+        <w:ind w:left="2880" w:hanging="360"/>
+      </w:pPr>
+      <w:rPr>
+        <w:rFonts w:ascii="Symbol" w:hAnsi="Symbol" w:hint="default"/>
+      </w:rPr>
+    </w:lvl>
+    <w:lvl w:ilvl="4" w:tplc="04090003" w:tentative="1">
+      <w:start w:val="1"/>
+      <w:numFmt w:val="bullet"/>
+      <w:lvlText w:val="o"/>
+      <w:lvlJc w:val="left"/>
+      <w:pPr>
+        <w:ind w:left="3600" w:hanging="360"/>
+      </w:pPr>
+      <w:rPr>
+        <w:rFonts w:ascii="Courier New" w:hAnsi="Courier New" w:cs="Courier New" w:hint="default"/>
+      </w:rPr>
+    </w:lvl>
+    <w:lvl w:ilvl="5" w:tplc="04090005" w:tentative="1">
+      <w:start w:val="1"/>
+      <w:numFmt w:val="bullet"/>
+      <w:lvlText w:val=""/>
+      <w:lvlJc w:val="left"/>
+      <w:pPr>
+        <w:ind w:left="4320" w:hanging="360"/>
+      </w:pPr>
+      <w:rPr>
+        <w:rFonts w:ascii="Wingdings" w:hAnsi="Wingdings" w:hint="default"/>
+      </w:rPr>
+    </w:lvl>
+    <w:lvl w:ilvl="6" w:tplc="04090001" w:tentative="1">
+      <w:start w:val="1"/>
+      <w:numFmt w:val="bullet"/>
+      <w:lvlText w:val=""/>
+      <w:lvlJc w:val="left"/>
+      <w:pPr>
+        <w:ind w:left="5040" w:hanging="360"/>
+      </w:pPr>
+      <w:rPr>
+        <w:rFonts w:ascii="Symbol" w:hAnsi="Symbol" w:hint="default"/>
+      </w:rPr>
+    </w:lvl>
+    <w:lvl w:ilvl="7" w:tplc="04090003" w:tentative="1">
+      <w:start w:val="1"/>
+      <w:numFmt w:val="bullet"/>
+      <w:lvlText w:val="o"/>
+      <w:lvlJc w:val="left"/>
+      <w:pPr>
+        <w:ind w:left="5760" w:hanging="360"/>
+      </w:pPr>
+      <w:rPr>
+        <w:rFonts w:ascii="Courier New" w:hAnsi="Courier New" w:cs="Courier New" w:hint="default"/>
+      </w:rPr>
+    </w:lvl>
+    <w:lvl w:ilvl="8" w:tplc="04090005" w:tentative="1">
+      <w:start w:val="1"/>
+      <w:numFmt w:val="bullet"/>
+      <w:lvlText w:val=""/>
+      <w:lvlJc w:val="left"/>
+      <w:pPr>
+        <w:ind w:left="6480" w:hanging="360"/>
+      </w:pPr>
+      <w:rPr>
+        <w:rFonts w:ascii="Wingdings" w:hAnsi="Wingdings" w:hint="default"/>
+      </w:rPr>
+    </w:lvl>
+  </w:abstractNum>
+  <w:abstractNum w:abstractNumId="5">
+    <w:nsid w:val="6C1E18FE"/>
+    <w:multiLevelType w:val="hybridMultilevel"/>
+    <w:tmpl w:val="BBAC5B4A"/>
+    <w:lvl w:ilvl="0" w:tplc="04090001">
+      <w:start w:val="1"/>
+      <w:numFmt w:val="bullet"/>
+      <w:lvlText w:val=""/>
+      <w:lvlJc w:val="left"/>
+      <w:pPr>
+        <w:ind w:left="720" w:hanging="360"/>
+      </w:pPr>
+      <w:rPr>
+        <w:rFonts w:ascii="Symbol" w:hAnsi="Symbol" w:hint="default"/>
+      </w:rPr>
+    </w:lvl>
+    <w:lvl w:ilvl="1" w:tplc="04090003">
+      <w:start w:val="1"/>
+      <w:numFmt w:val="bullet"/>
+      <w:lvlText w:val="o"/>
+      <w:lvlJc w:val="left"/>
+      <w:pPr>
+        <w:ind w:left="1440" w:hanging="360"/>
+      </w:pPr>
+      <w:rPr>
+        <w:rFonts w:ascii="Courier New" w:hAnsi="Courier New" w:cs="Courier New" w:hint="default"/>
+      </w:rPr>
+    </w:lvl>
+    <w:lvl w:ilvl="2" w:tplc="04090005">
+      <w:start w:val="1"/>
+      <w:numFmt w:val="bullet"/>
+      <w:lvlText w:val=""/>
+      <w:lvlJc w:val="left"/>
+      <w:pPr>
+        <w:ind w:left="2160" w:hanging="360"/>
+      </w:pPr>
+      <w:rPr>
+        <w:rFonts w:ascii="Wingdings" w:hAnsi="Wingdings" w:hint="default"/>
+      </w:rPr>
+    </w:lvl>
+    <w:lvl w:ilvl="3" w:tplc="04090001" w:tentative="1">
+      <w:start w:val="1"/>
+      <w:numFmt w:val="bullet"/>
+      <w:lvlText w:val=""/>
+      <w:lvlJc w:val="left"/>
+      <w:pPr>
+        <w:ind w:left="2880" w:hanging="360"/>
+      </w:pPr>
+      <w:rPr>
+        <w:rFonts w:ascii="Symbol" w:hAnsi="Symbol" w:hint="default"/>
+      </w:rPr>
+    </w:lvl>
+    <w:lvl w:ilvl="4" w:tplc="04090003" w:tentative="1">
+      <w:start w:val="1"/>
+      <w:numFmt w:val="bullet"/>
+      <w:lvlText w:val="o"/>
+      <w:lvlJc w:val="left"/>
+      <w:pPr>
+        <w:ind w:left="3600" w:hanging="360"/>
+      </w:pPr>
+      <w:rPr>
+        <w:rFonts w:ascii="Courier New" w:hAnsi="Courier New" w:cs="Courier New" w:hint="default"/>
+      </w:rPr>
+    </w:lvl>
+    <w:lvl w:ilvl="5" w:tplc="04090005" w:tentative="1">
+      <w:start w:val="1"/>
+      <w:numFmt w:val="bullet"/>
+      <w:lvlText w:val=""/>
+      <w:lvlJc w:val="left"/>
+      <w:pPr>
+        <w:ind w:left="4320" w:hanging="360"/>
+      </w:pPr>
+      <w:rPr>
+        <w:rFonts w:ascii="Wingdings" w:hAnsi="Wingdings" w:hint="default"/>
+      </w:rPr>
+    </w:lvl>
+    <w:lvl w:ilvl="6" w:tplc="04090001" w:tentative="1">
+      <w:start w:val="1"/>
+      <w:numFmt w:val="bullet"/>
+      <w:lvlText w:val=""/>
+      <w:lvlJc w:val="left"/>
+      <w:pPr>
+        <w:ind w:left="5040" w:hanging="360"/>
+      </w:pPr>
+      <w:rPr>
+        <w:rFonts w:ascii="Symbol" w:hAnsi="Symbol" w:hint="default"/>
+      </w:rPr>
+    </w:lvl>
+    <w:lvl w:ilvl="7" w:tplc="04090003" w:tentative="1">
+      <w:start w:val="1"/>
+      <w:numFmt w:val="bullet"/>
+      <w:lvlText w:val="o"/>
+      <w:lvlJc w:val="left"/>
+      <w:pPr>
+        <w:ind w:left="5760" w:hanging="360"/>
+      </w:pPr>
+      <w:rPr>
+        <w:rFonts w:ascii="Courier New" w:hAnsi="Courier New" w:cs="Courier New" w:hint="default"/>
+      </w:rPr>
+    </w:lvl>
+    <w:lvl w:ilvl="8" w:tplc="04090005" w:tentative="1">
+      <w:start w:val="1"/>
+      <w:numFmt w:val="bullet"/>
+      <w:lvlText w:val=""/>
+      <w:lvlJc w:val="left"/>
+      <w:pPr>
+        <w:ind w:left="6480" w:hanging="360"/>
+      </w:pPr>
+      <w:rPr>
+        <w:rFonts w:ascii="Wingdings" w:hAnsi="Wingdings" w:hint="default"/>
+      </w:rPr>
+    </w:lvl>
+  </w:abstractNum>
+  <w:num w:numId="1">
+    <w:abstractNumId w:val="1"/>
+  </w:num>
+  <w:num w:numId="2">
+    <w:abstractNumId w:val="5"/>
+  </w:num>
+  <w:num w:numId="3">
+    <w:abstractNumId w:val="2"/>
+  </w:num>
+  <w:num w:numId="4">
+    <w:abstractNumId w:val="4"/>
+  </w:num>
+  <w:num w:numId="5">
+    <w:abstractNumId w:val="0"/>
+  </w:num>
+  <w:num w:numId="6">
+    <w:abstractNumId w:val="3"/>
+  </w:num>
+</w:numbering>
+</file>
+
 <file path=word/styles.xml><?xml version="1.0" encoding="utf-8"?>
-<w:styles xmlns:mc="http://schemas.openxmlformats.org/markup-compatibility/2006" xmlns:r="http://schemas.openxmlformats.org/officeDocument/2006/relationships" xmlns:w="http://schemas.openxmlformats.org/wordprocessingml/2006/main" xmlns:w14="http://schemas.microsoft.com/office/word/2010/wordml" xmlns:w15="http://schemas.microsoft.com/office/word/2012/wordml" xmlns:w16se="http://schemas.microsoft.com/office/word/2015/wordml/symex" mc:Ignorable="w14 w15 w16se">
+<w:styles xmlns:mc="http://schemas.openxmlformats.org/markup-compatibility/2006" xmlns:r="http://schemas.openxmlformats.org/officeDocument/2006/relationships" xmlns:w="http://schemas.openxmlformats.org/wordprocessingml/2006/main" xmlns:w14="http://schemas.microsoft.com/office/word/2010/wordml" xmlns:w15="http://schemas.microsoft.com/office/word/2012/wordml" mc:Ignorable="w14 w15">
   <w:docDefaults>
     <w:rPrDefault>
       <w:rPr>
@@ -717,6 +2891,17 @@
     <w:semiHidden/>
     <w:unhideWhenUsed/>
   </w:style>
+  <w:style w:type="paragraph" w:styleId="ListParagraph">
+    <w:name w:val="List Paragraph"/>
+    <w:basedOn w:val="Normal"/>
+    <w:uiPriority w:val="34"/>
+    <w:qFormat/>
+    <w:rsid w:val="00F4194C"/>
+    <w:pPr>
+      <w:ind w:left="720"/>
+      <w:contextualSpacing/>
+    </w:pPr>
+  </w:style>
 </w:styles>
 </file>
 

</xml_diff>